<commit_message>
committing git notes for use
</commit_message>
<xml_diff>
--- a/Use of GitHub.docx
+++ b/Use of GitHub.docx
@@ -40,6 +40,11 @@
           <w:p>
             <w:pPr>
               <w:pStyle w:val="ListParagraph"/>
+              <w:rPr>
+                <w:rFonts w:ascii="Arial" w:hAnsi="Arial" w:cs="Arial"/>
+                <w:sz w:val="20"/>
+                <w:szCs w:val="20"/>
+              </w:rPr>
             </w:pPr>
           </w:p>
           <w:p>
@@ -49,14 +54,27 @@
                 <w:ilvl w:val="0"/>
                 <w:numId w:val="5"/>
               </w:numPr>
+              <w:rPr>
+                <w:rFonts w:ascii="Arial" w:hAnsi="Arial" w:cs="Arial"/>
+                <w:sz w:val="20"/>
+                <w:szCs w:val="20"/>
+              </w:rPr>
             </w:pPr>
             <w:r>
               <w:rPr>
+                <w:rFonts w:ascii="Arial" w:hAnsi="Arial" w:cs="Arial"/>
                 <w:b/>
+                <w:sz w:val="20"/>
+                <w:szCs w:val="20"/>
               </w:rPr>
               <w:t>Accept link</w:t>
             </w:r>
             <w:r>
+              <w:rPr>
+                <w:rFonts w:ascii="Arial" w:hAnsi="Arial" w:cs="Arial"/>
+                <w:sz w:val="20"/>
+                <w:szCs w:val="20"/>
+              </w:rPr>
               <w:t xml:space="preserve"> to git-hub repository from sender.</w:t>
             </w:r>
           </w:p>
@@ -67,31 +85,48 @@
                 <w:ilvl w:val="0"/>
                 <w:numId w:val="5"/>
               </w:numPr>
+              <w:rPr>
+                <w:rFonts w:ascii="Arial" w:hAnsi="Arial" w:cs="Arial"/>
+                <w:sz w:val="20"/>
+                <w:szCs w:val="20"/>
+              </w:rPr>
             </w:pPr>
             <w:r>
-              <w:t>Open git</w:t>
-            </w:r>
-            <w:r>
-              <w:t>-</w:t>
-            </w:r>
-            <w:r>
-              <w:t xml:space="preserve">bash on windows or bash on mac. </w:t>
+              <w:rPr>
+                <w:rFonts w:ascii="Arial" w:hAnsi="Arial" w:cs="Arial"/>
+                <w:sz w:val="20"/>
+                <w:szCs w:val="20"/>
+              </w:rPr>
+              <w:t xml:space="preserve">Open git-bash on windows or bash on mac. </w:t>
             </w:r>
             <w:r>
               <w:rPr>
+                <w:rFonts w:ascii="Arial" w:hAnsi="Arial" w:cs="Arial"/>
                 <w:b/>
+                <w:sz w:val="20"/>
+                <w:szCs w:val="20"/>
               </w:rPr>
               <w:t>Move to directory</w:t>
             </w:r>
             <w:r>
+              <w:rPr>
+                <w:rFonts w:ascii="Arial" w:hAnsi="Arial" w:cs="Arial"/>
+                <w:sz w:val="20"/>
+                <w:szCs w:val="20"/>
+              </w:rPr>
               <w:t xml:space="preserve"> where you would like to store the</w:t>
             </w:r>
             <w:r>
+              <w:rPr>
+                <w:rFonts w:ascii="Arial" w:hAnsi="Arial" w:cs="Arial"/>
+                <w:sz w:val="20"/>
+                <w:szCs w:val="20"/>
+              </w:rPr>
               <w:t xml:space="preserve"> git repository. E.g. </w:t>
             </w:r>
             <w:r>
               <w:rPr>
-                <w:rFonts w:ascii="Consolas" w:hAnsi="Consolas"/>
+                <w:rFonts w:ascii="Arial" w:hAnsi="Arial" w:cs="Arial"/>
                 <w:color w:val="242729"/>
                 <w:sz w:val="20"/>
                 <w:szCs w:val="20"/>
@@ -108,12 +143,18 @@
                 <w:numId w:val="5"/>
               </w:numPr>
               <w:rPr>
+                <w:rFonts w:ascii="Arial" w:hAnsi="Arial" w:cs="Arial"/>
                 <w:b/>
+                <w:sz w:val="20"/>
+                <w:szCs w:val="20"/>
               </w:rPr>
             </w:pPr>
             <w:r>
               <w:rPr>
+                <w:rFonts w:ascii="Arial" w:hAnsi="Arial" w:cs="Arial"/>
                 <w:b/>
+                <w:sz w:val="20"/>
+                <w:szCs w:val="20"/>
               </w:rPr>
               <w:t>Clone the repository</w:t>
             </w:r>
@@ -126,12 +167,15 @@
                 <w:numId w:val="5"/>
               </w:numPr>
               <w:rPr>
+                <w:rFonts w:ascii="Arial" w:hAnsi="Arial" w:cs="Arial"/>
                 <w:color w:val="FF0000"/>
+                <w:sz w:val="20"/>
+                <w:szCs w:val="20"/>
               </w:rPr>
             </w:pPr>
             <w:r>
               <w:rPr>
-                <w:rFonts w:ascii="Consolas" w:hAnsi="Consolas"/>
+                <w:rFonts w:ascii="Arial" w:hAnsi="Arial" w:cs="Arial"/>
                 <w:color w:val="242729"/>
                 <w:sz w:val="20"/>
                 <w:szCs w:val="20"/>
@@ -141,142 +185,17 @@
             </w:r>
             <w:r>
               <w:rPr>
-                <w:rFonts w:ascii="Consolas" w:hAnsi="Consolas"/>
+                <w:rFonts w:ascii="Arial" w:hAnsi="Arial" w:cs="Arial"/>
                 <w:color w:val="242729"/>
                 <w:sz w:val="20"/>
                 <w:szCs w:val="20"/>
                 <w:shd w:val="clear" w:color="auto" w:fill="EFF0F1"/>
               </w:rPr>
-              <w:t xml:space="preserve"> </w:t>
+              <w:t xml:space="preserve"> https://github.com/minogud2/softEngAssignment4</w:t>
             </w:r>
             <w:r>
               <w:rPr>
-                <w:rFonts w:ascii="Consolas" w:hAnsi="Consolas"/>
-                <w:color w:val="242729"/>
-                <w:sz w:val="20"/>
-                <w:szCs w:val="20"/>
-                <w:shd w:val="clear" w:color="auto" w:fill="EFF0F1"/>
-              </w:rPr>
-              <w:t>https://github.com/minogud2/softEngAssignment4</w:t>
-            </w:r>
-            <w:r>
-              <w:rPr>
-                <w:rFonts w:ascii="Consolas" w:hAnsi="Consolas"/>
-                <w:color w:val="242729"/>
-                <w:sz w:val="20"/>
-                <w:szCs w:val="20"/>
-                <w:shd w:val="clear" w:color="auto" w:fill="EFF0F1"/>
-              </w:rPr>
-              <w:t xml:space="preserve"> </w:t>
-            </w:r>
-          </w:p>
-          <w:p>
-            <w:pPr>
-              <w:pStyle w:val="ListParagraph"/>
-              <w:numPr>
-                <w:ilvl w:val="1"/>
-                <w:numId w:val="5"/>
-              </w:numPr>
-            </w:pPr>
-            <w:r>
-              <w:t>If problems encoun</w:t>
-            </w:r>
-            <w:r>
-              <w:t>tered, make sure the SSH key is established before cloning repository.</w:t>
-            </w:r>
-          </w:p>
-          <w:p>
-            <w:pPr>
-              <w:pStyle w:val="ListParagraph"/>
-              <w:numPr>
-                <w:ilvl w:val="0"/>
-                <w:numId w:val="5"/>
-              </w:numPr>
-            </w:pPr>
-            <w:r>
-              <w:t xml:space="preserve">Once established, </w:t>
-            </w:r>
-            <w:r>
-              <w:rPr>
-                <w:b/>
-              </w:rPr>
-              <w:t>cd into the new directory</w:t>
-            </w:r>
-          </w:p>
-          <w:p>
-            <w:pPr>
-              <w:pStyle w:val="ListParagraph"/>
-              <w:numPr>
-                <w:ilvl w:val="1"/>
-                <w:numId w:val="5"/>
-              </w:numPr>
-              <w:rPr>
-                <w:b/>
-              </w:rPr>
-            </w:pPr>
-            <w:r>
-              <w:rPr>
-                <w:rFonts w:ascii="Consolas" w:hAnsi="Consolas"/>
-                <w:color w:val="242729"/>
-                <w:sz w:val="20"/>
-                <w:szCs w:val="20"/>
-                <w:shd w:val="clear" w:color="auto" w:fill="EFF0F1"/>
-              </w:rPr>
-              <w:t>cd softEngAssignment4</w:t>
-            </w:r>
-            <w:r>
-              <w:rPr>
-                <w:rFonts w:ascii="Consolas" w:hAnsi="Consolas"/>
-                <w:color w:val="242729"/>
-                <w:sz w:val="20"/>
-                <w:szCs w:val="20"/>
-                <w:shd w:val="clear" w:color="auto" w:fill="EFF0F1"/>
-              </w:rPr>
-              <w:t xml:space="preserve"> </w:t>
-            </w:r>
-          </w:p>
-          <w:p>
-            <w:pPr>
-              <w:pStyle w:val="ListParagraph"/>
-              <w:numPr>
-                <w:ilvl w:val="0"/>
-                <w:numId w:val="5"/>
-              </w:numPr>
-              <w:rPr>
-                <w:b/>
-              </w:rPr>
-            </w:pPr>
-            <w:r>
-              <w:rPr>
-                <w:b/>
-              </w:rPr>
-              <w:t>Check out the existing branches</w:t>
-            </w:r>
-          </w:p>
-          <w:p>
-            <w:pPr>
-              <w:pStyle w:val="ListParagraph"/>
-              <w:numPr>
-                <w:ilvl w:val="1"/>
-                <w:numId w:val="5"/>
-              </w:numPr>
-              <w:rPr>
-                <w:b/>
-              </w:rPr>
-            </w:pPr>
-            <w:r>
-              <w:rPr>
-                <w:rFonts w:ascii="Consolas" w:hAnsi="Consolas"/>
-                <w:color w:val="242729"/>
-                <w:sz w:val="20"/>
-                <w:szCs w:val="20"/>
-                <w:shd w:val="clear" w:color="auto" w:fill="EFF0F1"/>
-              </w:rPr>
-              <w:t>git branch</w:t>
-            </w:r>
-            <w:r>
-              <w:rPr>
-                <w:rFonts w:ascii="Consolas" w:hAnsi="Consolas"/>
+                <w:rFonts w:ascii="Arial" w:hAnsi="Arial" w:cs="Arial"/>
                 <w:color w:val="242729"/>
                 <w:sz w:val="20"/>
                 <w:szCs w:val="20"/>
@@ -293,13 +212,146 @@
                 <w:numId w:val="5"/>
               </w:numPr>
               <w:rPr>
-                <w:b/>
+                <w:rFonts w:ascii="Arial" w:hAnsi="Arial" w:cs="Arial"/>
+                <w:sz w:val="20"/>
+                <w:szCs w:val="20"/>
               </w:rPr>
             </w:pPr>
             <w:r>
               <w:rPr>
+                <w:rFonts w:ascii="Arial" w:hAnsi="Arial" w:cs="Arial"/>
+                <w:sz w:val="20"/>
+                <w:szCs w:val="20"/>
+              </w:rPr>
+              <w:t>If problems encountered, make sure the SSH key is established before cloning repository.</w:t>
+            </w:r>
+          </w:p>
+          <w:p>
+            <w:pPr>
+              <w:pStyle w:val="ListParagraph"/>
+              <w:numPr>
+                <w:ilvl w:val="0"/>
+                <w:numId w:val="5"/>
+              </w:numPr>
+              <w:rPr>
+                <w:rFonts w:ascii="Arial" w:hAnsi="Arial" w:cs="Arial"/>
+                <w:sz w:val="20"/>
+                <w:szCs w:val="20"/>
+              </w:rPr>
+            </w:pPr>
+            <w:r>
+              <w:rPr>
+                <w:rFonts w:ascii="Arial" w:hAnsi="Arial" w:cs="Arial"/>
+                <w:sz w:val="20"/>
+                <w:szCs w:val="20"/>
+              </w:rPr>
+              <w:t xml:space="preserve">Once established, </w:t>
+            </w:r>
+            <w:r>
+              <w:rPr>
+                <w:rFonts w:ascii="Arial" w:hAnsi="Arial" w:cs="Arial"/>
+                <w:b/>
+                <w:sz w:val="20"/>
+                <w:szCs w:val="20"/>
+              </w:rPr>
+              <w:t>cd into the new directory</w:t>
+            </w:r>
+          </w:p>
+          <w:p>
+            <w:pPr>
+              <w:pStyle w:val="ListParagraph"/>
+              <w:numPr>
+                <w:ilvl w:val="1"/>
+                <w:numId w:val="5"/>
+              </w:numPr>
+              <w:rPr>
+                <w:rFonts w:ascii="Arial" w:hAnsi="Arial" w:cs="Arial"/>
+                <w:b/>
+                <w:sz w:val="20"/>
+                <w:szCs w:val="20"/>
+              </w:rPr>
+            </w:pPr>
+            <w:r>
+              <w:rPr>
+                <w:rFonts w:ascii="Arial" w:hAnsi="Arial" w:cs="Arial"/>
+                <w:color w:val="242729"/>
+                <w:sz w:val="20"/>
+                <w:szCs w:val="20"/>
+                <w:shd w:val="clear" w:color="auto" w:fill="EFF0F1"/>
+              </w:rPr>
+              <w:t xml:space="preserve">cd softEngAssignment4 </w:t>
+            </w:r>
+          </w:p>
+          <w:p>
+            <w:pPr>
+              <w:pStyle w:val="ListParagraph"/>
+              <w:numPr>
+                <w:ilvl w:val="0"/>
+                <w:numId w:val="5"/>
+              </w:numPr>
+              <w:rPr>
+                <w:rFonts w:ascii="Arial" w:hAnsi="Arial" w:cs="Arial"/>
+                <w:b/>
+                <w:sz w:val="20"/>
+                <w:szCs w:val="20"/>
+              </w:rPr>
+            </w:pPr>
+            <w:r>
+              <w:rPr>
+                <w:rFonts w:ascii="Arial" w:hAnsi="Arial" w:cs="Arial"/>
+                <w:b/>
+                <w:sz w:val="20"/>
+                <w:szCs w:val="20"/>
+              </w:rPr>
+              <w:t>Check out the existing branches</w:t>
+            </w:r>
+          </w:p>
+          <w:p>
+            <w:pPr>
+              <w:pStyle w:val="ListParagraph"/>
+              <w:numPr>
+                <w:ilvl w:val="1"/>
+                <w:numId w:val="5"/>
+              </w:numPr>
+              <w:rPr>
+                <w:rFonts w:ascii="Arial" w:hAnsi="Arial" w:cs="Arial"/>
+                <w:b/>
+                <w:sz w:val="20"/>
+                <w:szCs w:val="20"/>
+              </w:rPr>
+            </w:pPr>
+            <w:r>
+              <w:rPr>
+                <w:rFonts w:ascii="Arial" w:hAnsi="Arial" w:cs="Arial"/>
+                <w:color w:val="242729"/>
+                <w:sz w:val="20"/>
+                <w:szCs w:val="20"/>
+                <w:shd w:val="clear" w:color="auto" w:fill="EFF0F1"/>
+              </w:rPr>
+              <w:t xml:space="preserve">git branch </w:t>
+            </w:r>
+          </w:p>
+          <w:p>
+            <w:pPr>
+              <w:pStyle w:val="ListParagraph"/>
+              <w:numPr>
+                <w:ilvl w:val="1"/>
+                <w:numId w:val="5"/>
+              </w:numPr>
+              <w:rPr>
+                <w:rFonts w:ascii="Arial" w:hAnsi="Arial" w:cs="Arial"/>
+                <w:b/>
+                <w:sz w:val="20"/>
+                <w:szCs w:val="20"/>
+              </w:rPr>
+            </w:pPr>
+            <w:r>
+              <w:rPr>
+                <w:rFonts w:ascii="Arial" w:hAnsi="Arial" w:cs="Arial"/>
                 <w:b/>
                 <w:noProof/>
+                <w:sz w:val="20"/>
+                <w:szCs w:val="20"/>
                 <w:lang w:eastAsia="en-IE"/>
               </w:rPr>
               <w:drawing>
@@ -332,25 +384,16 @@
             </w:r>
             <w:r>
               <w:rPr>
+                <w:rFonts w:ascii="Arial" w:hAnsi="Arial" w:cs="Arial"/>
                 <w:color w:val="FF0000"/>
+                <w:sz w:val="20"/>
+                <w:szCs w:val="20"/>
               </w:rPr>
-              <w:t>A list of four branches should appear</w:t>
+              <w:t xml:space="preserve">A list of four branches should appear(see tree)- If you still see the previous branches I set up (base and working tree), </w:t>
             </w:r>
             <w:r>
               <w:rPr>
-                <w:color w:val="FF0000"/>
-              </w:rPr>
-              <w:t>(see tree)</w:t>
-            </w:r>
-            <w:r>
-              <w:rPr>
-                <w:color w:val="FF0000"/>
-              </w:rPr>
-              <w:t xml:space="preserve">- If you still see the previous branches I set up (base and working tree), </w:t>
-            </w:r>
-            <w:r>
-              <w:rPr>
-                <w:rFonts w:ascii="Consolas" w:hAnsi="Consolas"/>
+                <w:rFonts w:ascii="Arial" w:hAnsi="Arial" w:cs="Arial"/>
                 <w:color w:val="242729"/>
                 <w:sz w:val="20"/>
                 <w:szCs w:val="20"/>
@@ -360,60 +403,46 @@
             </w:r>
             <w:r>
               <w:rPr>
+                <w:rFonts w:ascii="Arial" w:hAnsi="Arial" w:cs="Arial"/>
                 <w:color w:val="FF0000"/>
+                <w:sz w:val="20"/>
+                <w:szCs w:val="20"/>
               </w:rPr>
               <w:t xml:space="preserve">. If that doesn’t work then forcibly delete them by doing the following: </w:t>
             </w:r>
             <w:r>
               <w:rPr>
-                <w:rFonts w:ascii="Consolas" w:hAnsi="Consolas"/>
+                <w:rFonts w:ascii="Arial" w:hAnsi="Arial" w:cs="Arial"/>
                 <w:color w:val="242729"/>
                 <w:sz w:val="20"/>
                 <w:szCs w:val="20"/>
                 <w:shd w:val="clear" w:color="auto" w:fill="EFF0F1"/>
               </w:rPr>
-              <w:t>git</w:t>
+              <w:t xml:space="preserve">git branch -D base </w:t>
             </w:r>
             <w:r>
               <w:rPr>
-                <w:rFonts w:ascii="Consolas" w:hAnsi="Consolas"/>
+                <w:rFonts w:ascii="Arial" w:hAnsi="Arial" w:cs="Arial"/>
+                <w:color w:val="FF0000"/>
+                <w:sz w:val="20"/>
+                <w:szCs w:val="20"/>
+              </w:rPr>
+              <w:t xml:space="preserve">and </w:t>
+            </w:r>
+            <w:r>
+              <w:rPr>
+                <w:rFonts w:ascii="Arial" w:hAnsi="Arial" w:cs="Arial"/>
                 <w:color w:val="242729"/>
                 <w:sz w:val="20"/>
                 <w:szCs w:val="20"/>
                 <w:shd w:val="clear" w:color="auto" w:fill="EFF0F1"/>
               </w:rPr>
-              <w:t xml:space="preserve"> branch -D base </w:t>
-            </w:r>
-            <w:r>
-              <w:rPr>
-                <w:color w:val="FF0000"/>
-              </w:rPr>
-              <w:t xml:space="preserve">and </w:t>
-            </w:r>
-            <w:r>
-              <w:rPr>
-                <w:rFonts w:ascii="Consolas" w:hAnsi="Consolas"/>
-                <w:color w:val="242729"/>
-                <w:sz w:val="20"/>
-                <w:szCs w:val="20"/>
-                <w:shd w:val="clear" w:color="auto" w:fill="EFF0F1"/>
-              </w:rPr>
-              <w:t>git</w:t>
-            </w:r>
-            <w:r>
-              <w:rPr>
-                <w:rFonts w:ascii="Consolas" w:hAnsi="Consolas"/>
-                <w:color w:val="242729"/>
-                <w:sz w:val="20"/>
-                <w:szCs w:val="20"/>
-                <w:shd w:val="clear" w:color="auto" w:fill="EFF0F1"/>
-              </w:rPr>
-              <w:t xml:space="preserve"> branch -D </w:t>
+              <w:t xml:space="preserve">git branch -D </w:t>
             </w:r>
             <w:proofErr w:type="spellStart"/>
             <w:r>
               <w:rPr>
-                <w:rFonts w:ascii="Consolas" w:hAnsi="Consolas"/>
+                <w:rFonts w:ascii="Arial" w:hAnsi="Arial" w:cs="Arial"/>
                 <w:color w:val="242729"/>
                 <w:sz w:val="20"/>
                 <w:szCs w:val="20"/>
@@ -431,13 +460,19 @@
                 <w:numId w:val="5"/>
               </w:numPr>
               <w:rPr>
+                <w:rFonts w:ascii="Arial" w:hAnsi="Arial" w:cs="Arial"/>
                 <w:b/>
+                <w:sz w:val="20"/>
+                <w:szCs w:val="20"/>
               </w:rPr>
             </w:pPr>
             <w:r>
               <w:rPr>
+                <w:rFonts w:ascii="Arial" w:hAnsi="Arial" w:cs="Arial"/>
                 <w:b/>
                 <w:noProof/>
+                <w:sz w:val="20"/>
+                <w:szCs w:val="20"/>
                 <w:lang w:eastAsia="en-IE"/>
               </w:rPr>
               <w:t>Log into your branch</w:t>
@@ -451,33 +486,26 @@
                 <w:numId w:val="5"/>
               </w:numPr>
               <w:rPr>
+                <w:rFonts w:ascii="Arial" w:hAnsi="Arial" w:cs="Arial"/>
                 <w:b/>
+                <w:sz w:val="20"/>
+                <w:szCs w:val="20"/>
               </w:rPr>
             </w:pPr>
             <w:r>
               <w:rPr>
-                <w:rFonts w:ascii="Consolas" w:hAnsi="Consolas"/>
+                <w:rFonts w:ascii="Arial" w:hAnsi="Arial" w:cs="Arial"/>
                 <w:color w:val="242729"/>
                 <w:sz w:val="20"/>
                 <w:szCs w:val="20"/>
                 <w:shd w:val="clear" w:color="auto" w:fill="EFF0F1"/>
               </w:rPr>
-              <w:t xml:space="preserve">git </w:t>
-            </w:r>
-            <w:r>
-              <w:rPr>
-                <w:rFonts w:ascii="Consolas" w:hAnsi="Consolas"/>
-                <w:color w:val="242729"/>
-                <w:sz w:val="20"/>
-                <w:szCs w:val="20"/>
-                <w:shd w:val="clear" w:color="auto" w:fill="EFF0F1"/>
-              </w:rPr>
-              <w:t xml:space="preserve">checkout </w:t>
+              <w:t xml:space="preserve">git checkout </w:t>
             </w:r>
             <w:proofErr w:type="spellStart"/>
             <w:r>
               <w:rPr>
-                <w:rFonts w:ascii="Consolas" w:hAnsi="Consolas"/>
+                <w:rFonts w:ascii="Arial" w:hAnsi="Arial" w:cs="Arial"/>
                 <w:color w:val="242729"/>
                 <w:sz w:val="20"/>
                 <w:szCs w:val="20"/>
@@ -488,7 +516,7 @@
             <w:proofErr w:type="spellEnd"/>
             <w:r>
               <w:rPr>
-                <w:rFonts w:ascii="Consolas" w:hAnsi="Consolas"/>
+                <w:rFonts w:ascii="Arial" w:hAnsi="Arial" w:cs="Arial"/>
                 <w:color w:val="242729"/>
                 <w:sz w:val="20"/>
                 <w:szCs w:val="20"/>
@@ -505,12 +533,18 @@
                 <w:numId w:val="5"/>
               </w:numPr>
               <w:rPr>
+                <w:rFonts w:ascii="Arial" w:hAnsi="Arial" w:cs="Arial"/>
                 <w:b/>
+                <w:sz w:val="20"/>
+                <w:szCs w:val="20"/>
               </w:rPr>
             </w:pPr>
             <w:r>
               <w:rPr>
+                <w:rFonts w:ascii="Arial" w:hAnsi="Arial" w:cs="Arial"/>
                 <w:color w:val="FF0000"/>
+                <w:sz w:val="20"/>
+                <w:szCs w:val="20"/>
               </w:rPr>
               <w:t>Bash will then display your change. See below.</w:t>
             </w:r>
@@ -520,12 +554,18 @@
               <w:pStyle w:val="ListParagraph"/>
               <w:ind w:left="1440"/>
               <w:rPr>
+                <w:rFonts w:ascii="Arial" w:hAnsi="Arial" w:cs="Arial"/>
                 <w:b/>
+                <w:sz w:val="20"/>
+                <w:szCs w:val="20"/>
               </w:rPr>
             </w:pPr>
             <w:r>
               <w:rPr>
+                <w:rFonts w:ascii="Arial" w:hAnsi="Arial" w:cs="Arial"/>
                 <w:noProof/>
+                <w:sz w:val="20"/>
+                <w:szCs w:val="20"/>
                 <w:lang w:eastAsia="en-IE"/>
               </w:rPr>
               <w:drawing>
@@ -580,12 +620,18 @@
                 <w:numId w:val="5"/>
               </w:numPr>
               <w:rPr>
+                <w:rFonts w:ascii="Arial" w:hAnsi="Arial" w:cs="Arial"/>
                 <w:b/>
+                <w:sz w:val="20"/>
+                <w:szCs w:val="20"/>
               </w:rPr>
             </w:pPr>
             <w:r>
               <w:rPr>
+                <w:rFonts w:ascii="Arial" w:hAnsi="Arial" w:cs="Arial"/>
                 <w:b/>
+                <w:sz w:val="20"/>
+                <w:szCs w:val="20"/>
               </w:rPr>
               <w:t xml:space="preserve">Begin working. </w:t>
             </w:r>
@@ -597,38 +643,28 @@
                 <w:ilvl w:val="1"/>
                 <w:numId w:val="5"/>
               </w:numPr>
+              <w:rPr>
+                <w:rFonts w:ascii="Arial" w:hAnsi="Arial" w:cs="Arial"/>
+                <w:sz w:val="20"/>
+                <w:szCs w:val="20"/>
+              </w:rPr>
             </w:pPr>
             <w:r>
               <w:rPr>
-                <w:rFonts w:ascii="Consolas" w:hAnsi="Consolas"/>
+                <w:rFonts w:ascii="Arial" w:hAnsi="Arial" w:cs="Arial"/>
                 <w:color w:val="242729"/>
                 <w:sz w:val="20"/>
                 <w:szCs w:val="20"/>
                 <w:shd w:val="clear" w:color="auto" w:fill="EFF0F1"/>
               </w:rPr>
-              <w:t>g</w:t>
+              <w:t>git add .</w:t>
             </w:r>
             <w:r>
               <w:rPr>
-                <w:rFonts w:ascii="Consolas" w:hAnsi="Consolas"/>
-                <w:color w:val="242729"/>
+                <w:rFonts w:ascii="Arial" w:hAnsi="Arial" w:cs="Arial"/>
                 <w:sz w:val="20"/>
                 <w:szCs w:val="20"/>
-                <w:shd w:val="clear" w:color="auto" w:fill="EFF0F1"/>
               </w:rPr>
-              <w:t>it</w:t>
-            </w:r>
-            <w:r>
-              <w:rPr>
-                <w:rFonts w:ascii="Consolas" w:hAnsi="Consolas"/>
-                <w:color w:val="242729"/>
-                <w:sz w:val="20"/>
-                <w:szCs w:val="20"/>
-                <w:shd w:val="clear" w:color="auto" w:fill="EFF0F1"/>
-              </w:rPr>
-              <w:t xml:space="preserve"> add .</w:t>
-            </w:r>
-            <w:r>
               <w:t xml:space="preserve">– adds the files and stations them for commit. </w:t>
             </w:r>
           </w:p>
@@ -639,36 +675,46 @@
                 <w:ilvl w:val="1"/>
                 <w:numId w:val="5"/>
               </w:numPr>
+              <w:rPr>
+                <w:rFonts w:ascii="Arial" w:hAnsi="Arial" w:cs="Arial"/>
+                <w:sz w:val="20"/>
+                <w:szCs w:val="20"/>
+              </w:rPr>
             </w:pPr>
             <w:r>
               <w:rPr>
-                <w:rFonts w:ascii="Consolas" w:hAnsi="Consolas"/>
+                <w:rFonts w:ascii="Arial" w:hAnsi="Arial" w:cs="Arial"/>
                 <w:color w:val="242729"/>
                 <w:sz w:val="20"/>
                 <w:szCs w:val="20"/>
                 <w:shd w:val="clear" w:color="auto" w:fill="EFF0F1"/>
               </w:rPr>
-              <w:t>git</w:t>
+              <w:t>git commit -m “This is my first commit”</w:t>
             </w:r>
             <w:r>
               <w:rPr>
-                <w:rFonts w:ascii="Consolas" w:hAnsi="Consolas"/>
-                <w:color w:val="242729"/>
+                <w:rFonts w:ascii="Arial" w:hAnsi="Arial" w:cs="Arial"/>
                 <w:sz w:val="20"/>
                 <w:szCs w:val="20"/>
-                <w:shd w:val="clear" w:color="auto" w:fill="EFF0F1"/>
               </w:rPr>
-              <w:t xml:space="preserve"> commit -m “This is my first commit”</w:t>
-            </w:r>
-            <w:r>
               <w:t xml:space="preserve">  - Ensure all commits are relative to what you are doing. Everyone shouldn’t be writing- version1 commit or initial commit. Instead- “</w:t>
             </w:r>
             <w:proofErr w:type="spellStart"/>
             <w:r>
+              <w:rPr>
+                <w:rFonts w:ascii="Arial" w:hAnsi="Arial" w:cs="Arial"/>
+                <w:sz w:val="20"/>
+                <w:szCs w:val="20"/>
+              </w:rPr>
               <w:t>Json</w:t>
             </w:r>
             <w:proofErr w:type="spellEnd"/>
             <w:r>
+              <w:rPr>
+                <w:rFonts w:ascii="Arial" w:hAnsi="Arial" w:cs="Arial"/>
+                <w:sz w:val="20"/>
+                <w:szCs w:val="20"/>
+              </w:rPr>
               <w:t xml:space="preserve"> file parsed into database. Committing database- version 1”.</w:t>
             </w:r>
           </w:p>
@@ -679,38 +725,28 @@
                 <w:ilvl w:val="1"/>
                 <w:numId w:val="5"/>
               </w:numPr>
+              <w:rPr>
+                <w:rFonts w:ascii="Arial" w:hAnsi="Arial" w:cs="Arial"/>
+                <w:sz w:val="20"/>
+                <w:szCs w:val="20"/>
+              </w:rPr>
             </w:pPr>
             <w:r>
               <w:rPr>
-                <w:rFonts w:ascii="Consolas" w:hAnsi="Consolas"/>
+                <w:rFonts w:ascii="Arial" w:hAnsi="Arial" w:cs="Arial"/>
                 <w:color w:val="242729"/>
                 <w:sz w:val="20"/>
                 <w:szCs w:val="20"/>
                 <w:shd w:val="clear" w:color="auto" w:fill="EFF0F1"/>
               </w:rPr>
-              <w:t xml:space="preserve">git </w:t>
+              <w:t xml:space="preserve">git status </w:t>
             </w:r>
             <w:r>
               <w:rPr>
-                <w:rFonts w:ascii="Consolas" w:hAnsi="Consolas"/>
-                <w:color w:val="242729"/>
+                <w:rFonts w:ascii="Arial" w:hAnsi="Arial" w:cs="Arial"/>
                 <w:sz w:val="20"/>
                 <w:szCs w:val="20"/>
-                <w:shd w:val="clear" w:color="auto" w:fill="EFF0F1"/>
               </w:rPr>
-              <w:t>status</w:t>
-            </w:r>
-            <w:r>
-              <w:rPr>
-                <w:rFonts w:ascii="Consolas" w:hAnsi="Consolas"/>
-                <w:color w:val="242729"/>
-                <w:sz w:val="20"/>
-                <w:szCs w:val="20"/>
-                <w:shd w:val="clear" w:color="auto" w:fill="EFF0F1"/>
-              </w:rPr>
-              <w:t xml:space="preserve"> </w:t>
-            </w:r>
-            <w:r>
               <w:t>- check that the files have been updated.</w:t>
             </w:r>
           </w:p>
@@ -721,29 +757,139 @@
                 <w:ilvl w:val="1"/>
                 <w:numId w:val="5"/>
               </w:numPr>
+              <w:rPr>
+                <w:rFonts w:ascii="Arial" w:hAnsi="Arial" w:cs="Arial"/>
+                <w:sz w:val="20"/>
+                <w:szCs w:val="20"/>
+              </w:rPr>
             </w:pPr>
             <w:r>
               <w:rPr>
-                <w:rFonts w:ascii="Consolas" w:hAnsi="Consolas"/>
+                <w:rFonts w:ascii="Arial" w:hAnsi="Arial" w:cs="Arial"/>
                 <w:color w:val="242729"/>
                 <w:sz w:val="20"/>
                 <w:szCs w:val="20"/>
                 <w:shd w:val="clear" w:color="auto" w:fill="EFF0F1"/>
               </w:rPr>
-              <w:t xml:space="preserve">git </w:t>
+              <w:t>git push origin master</w:t>
             </w:r>
             <w:r>
               <w:rPr>
-                <w:rFonts w:ascii="Consolas" w:hAnsi="Consolas"/>
+                <w:rFonts w:ascii="Arial" w:hAnsi="Arial" w:cs="Arial"/>
+                <w:sz w:val="20"/>
+                <w:szCs w:val="20"/>
+              </w:rPr>
+              <w:t>- Pushes your completed work to the master for merging.</w:t>
+            </w:r>
+            <w:r>
+              <w:rPr>
+                <w:rFonts w:ascii="Arial" w:hAnsi="Arial" w:cs="Arial"/>
+                <w:sz w:val="20"/>
+                <w:szCs w:val="20"/>
+              </w:rPr>
+              <w:t xml:space="preserve"> If the push</w:t>
+            </w:r>
+            <w:r>
+              <w:rPr>
+                <w:rFonts w:ascii="Arial" w:hAnsi="Arial" w:cs="Arial"/>
+                <w:sz w:val="20"/>
+                <w:szCs w:val="20"/>
+              </w:rPr>
+              <w:t xml:space="preserve"> doesn’t work. Complete the following: </w:t>
+            </w:r>
+          </w:p>
+          <w:p>
+            <w:pPr>
+              <w:pStyle w:val="ListParagraph"/>
+              <w:numPr>
+                <w:ilvl w:val="2"/>
+                <w:numId w:val="5"/>
+              </w:numPr>
+              <w:rPr>
+                <w:rFonts w:ascii="Arial" w:hAnsi="Arial" w:cs="Arial"/>
+                <w:sz w:val="20"/>
+                <w:szCs w:val="20"/>
+              </w:rPr>
+            </w:pPr>
+            <w:r>
+              <w:rPr>
+                <w:rFonts w:ascii="Arial" w:eastAsia="Times New Roman" w:hAnsi="Arial" w:cs="Arial"/>
                 <w:color w:val="242729"/>
                 <w:sz w:val="20"/>
                 <w:szCs w:val="20"/>
+                <w:bdr w:val="none" w:sz="0" w:space="0" w:color="auto" w:frame="1"/>
                 <w:shd w:val="clear" w:color="auto" w:fill="EFF0F1"/>
+                <w:lang w:eastAsia="en-IE"/>
               </w:rPr>
-              <w:t>push origin master</w:t>
+              <w:t xml:space="preserve">git push -u origin </w:t>
             </w:r>
             <w:r>
-              <w:t>- Pushes your completed work to the master for merging.</w:t>
+              <w:rPr>
+                <w:rFonts w:ascii="Arial" w:eastAsia="Times New Roman" w:hAnsi="Arial" w:cs="Arial"/>
+                <w:color w:val="242729"/>
+                <w:sz w:val="20"/>
+                <w:szCs w:val="20"/>
+                <w:bdr w:val="none" w:sz="0" w:space="0" w:color="auto" w:frame="1"/>
+                <w:shd w:val="clear" w:color="auto" w:fill="EFF0F1"/>
+                <w:lang w:eastAsia="en-IE"/>
+              </w:rPr>
+              <w:t>master</w:t>
+            </w:r>
+            <w:bookmarkStart w:id="0" w:name="_GoBack"/>
+            <w:bookmarkEnd w:id="0"/>
+            <w:r>
+              <w:rPr>
+                <w:rFonts w:ascii="Arial" w:eastAsia="Times New Roman" w:hAnsi="Arial" w:cs="Arial"/>
+                <w:color w:val="242729"/>
+                <w:sz w:val="20"/>
+                <w:szCs w:val="20"/>
+                <w:lang w:eastAsia="en-IE"/>
+              </w:rPr>
+              <w:t>-the first time that you push that branch. You only need to do it once, and that sets up the association between your branch and the one at </w:t>
+            </w:r>
+            <w:r>
+              <w:rPr>
+                <w:rFonts w:ascii="Arial" w:eastAsia="Times New Roman" w:hAnsi="Arial" w:cs="Arial"/>
+                <w:color w:val="242729"/>
+                <w:sz w:val="20"/>
+                <w:szCs w:val="20"/>
+                <w:bdr w:val="none" w:sz="0" w:space="0" w:color="auto" w:frame="1"/>
+                <w:shd w:val="clear" w:color="auto" w:fill="EFF0F1"/>
+                <w:lang w:eastAsia="en-IE"/>
+              </w:rPr>
+              <w:t>origin</w:t>
+            </w:r>
+            <w:r>
+              <w:rPr>
+                <w:rFonts w:ascii="Arial" w:eastAsia="Times New Roman" w:hAnsi="Arial" w:cs="Arial"/>
+                <w:color w:val="242729"/>
+                <w:sz w:val="20"/>
+                <w:szCs w:val="20"/>
+                <w:lang w:eastAsia="en-IE"/>
+              </w:rPr>
+              <w:t> in the same way as </w:t>
+            </w:r>
+            <w:r>
+              <w:rPr>
+                <w:rFonts w:ascii="Arial" w:eastAsia="Times New Roman" w:hAnsi="Arial" w:cs="Arial"/>
+                <w:color w:val="242729"/>
+                <w:sz w:val="20"/>
+                <w:szCs w:val="20"/>
+                <w:bdr w:val="none" w:sz="0" w:space="0" w:color="auto" w:frame="1"/>
+                <w:shd w:val="clear" w:color="auto" w:fill="EFF0F1"/>
+                <w:lang w:eastAsia="en-IE"/>
+              </w:rPr>
+              <w:t>git branch --set-upstream</w:t>
+            </w:r>
+            <w:r>
+              <w:rPr>
+                <w:rFonts w:ascii="Arial" w:eastAsia="Times New Roman" w:hAnsi="Arial" w:cs="Arial"/>
+                <w:color w:val="242729"/>
+                <w:sz w:val="20"/>
+                <w:szCs w:val="20"/>
+                <w:lang w:eastAsia="en-IE"/>
+              </w:rPr>
+              <w:t> does.</w:t>
             </w:r>
           </w:p>
           <w:p>
@@ -754,12 +900,18 @@
                 <w:numId w:val="5"/>
               </w:numPr>
               <w:rPr>
+                <w:rFonts w:ascii="Arial" w:hAnsi="Arial" w:cs="Arial"/>
                 <w:b/>
+                <w:sz w:val="20"/>
+                <w:szCs w:val="20"/>
               </w:rPr>
             </w:pPr>
             <w:r>
               <w:rPr>
+                <w:rFonts w:ascii="Arial" w:hAnsi="Arial" w:cs="Arial"/>
                 <w:b/>
+                <w:sz w:val="20"/>
+                <w:szCs w:val="20"/>
               </w:rPr>
               <w:t>Master will merge changes.</w:t>
             </w:r>
@@ -772,10 +924,18 @@
                 <w:numId w:val="5"/>
               </w:numPr>
               <w:rPr>
+                <w:rFonts w:ascii="Arial" w:hAnsi="Arial" w:cs="Arial"/>
                 <w:b/>
+                <w:sz w:val="20"/>
+                <w:szCs w:val="20"/>
               </w:rPr>
             </w:pPr>
             <w:r>
+              <w:rPr>
+                <w:rFonts w:ascii="Arial" w:hAnsi="Arial" w:cs="Arial"/>
+                <w:sz w:val="20"/>
+                <w:szCs w:val="20"/>
+              </w:rPr>
               <w:t>As git administrator for the project, I will handle the merges for the time being. The changes will be merged by doing:</w:t>
             </w:r>
           </w:p>
@@ -787,12 +947,15 @@
                 <w:numId w:val="5"/>
               </w:numPr>
               <w:rPr>
+                <w:rFonts w:ascii="Arial" w:hAnsi="Arial" w:cs="Arial"/>
                 <w:b/>
+                <w:sz w:val="20"/>
+                <w:szCs w:val="20"/>
               </w:rPr>
             </w:pPr>
             <w:r>
               <w:rPr>
-                <w:rFonts w:ascii="Consolas" w:hAnsi="Consolas"/>
+                <w:rFonts w:ascii="Arial" w:hAnsi="Arial" w:cs="Arial"/>
                 <w:color w:val="242729"/>
                 <w:sz w:val="20"/>
                 <w:szCs w:val="20"/>
@@ -802,7 +965,7 @@
             </w:r>
             <w:r>
               <w:rPr>
-                <w:rFonts w:ascii="Consolas" w:hAnsi="Consolas"/>
+                <w:rFonts w:ascii="Arial" w:hAnsi="Arial" w:cs="Arial"/>
                 <w:color w:val="242729"/>
                 <w:sz w:val="20"/>
                 <w:szCs w:val="20"/>
@@ -818,10 +981,15 @@
                 <w:ilvl w:val="1"/>
                 <w:numId w:val="5"/>
               </w:numPr>
+              <w:rPr>
+                <w:rFonts w:ascii="Arial" w:hAnsi="Arial" w:cs="Arial"/>
+                <w:sz w:val="20"/>
+                <w:szCs w:val="20"/>
+              </w:rPr>
             </w:pPr>
             <w:r>
               <w:rPr>
-                <w:rFonts w:ascii="Consolas" w:hAnsi="Consolas"/>
+                <w:rFonts w:ascii="Arial" w:hAnsi="Arial" w:cs="Arial"/>
                 <w:color w:val="242729"/>
                 <w:sz w:val="20"/>
                 <w:szCs w:val="20"/>
@@ -832,7 +1000,7 @@
             <w:proofErr w:type="spellStart"/>
             <w:r>
               <w:rPr>
-                <w:rFonts w:ascii="Consolas" w:hAnsi="Consolas"/>
+                <w:rFonts w:ascii="Arial" w:hAnsi="Arial" w:cs="Arial"/>
                 <w:color w:val="242729"/>
                 <w:sz w:val="20"/>
                 <w:szCs w:val="20"/>
@@ -909,12 +1077,18 @@
           <w:p>
             <w:pPr>
               <w:rPr>
+                <w:rFonts w:ascii="Arial" w:hAnsi="Arial" w:cs="Arial"/>
                 <w:b/>
+                <w:sz w:val="20"/>
+                <w:szCs w:val="20"/>
               </w:rPr>
             </w:pPr>
             <w:r>
               <w:rPr>
+                <w:rFonts w:ascii="Arial" w:hAnsi="Arial" w:cs="Arial"/>
                 <w:b/>
+                <w:sz w:val="20"/>
+                <w:szCs w:val="20"/>
               </w:rPr>
               <w:t>Adding branches</w:t>
             </w:r>
@@ -926,10 +1100,15 @@
                 <w:ilvl w:val="0"/>
                 <w:numId w:val="7"/>
               </w:numPr>
+              <w:rPr>
+                <w:rFonts w:ascii="Arial" w:hAnsi="Arial" w:cs="Arial"/>
+                <w:sz w:val="20"/>
+                <w:szCs w:val="20"/>
+              </w:rPr>
             </w:pPr>
             <w:r>
               <w:rPr>
-                <w:rFonts w:ascii="Consolas" w:hAnsi="Consolas"/>
+                <w:rFonts w:ascii="Arial" w:hAnsi="Arial" w:cs="Arial"/>
                 <w:color w:val="242729"/>
                 <w:sz w:val="20"/>
                 <w:szCs w:val="20"/>
@@ -940,7 +1119,7 @@
             <w:proofErr w:type="spellStart"/>
             <w:r>
               <w:rPr>
-                <w:rFonts w:ascii="Consolas" w:hAnsi="Consolas"/>
+                <w:rFonts w:ascii="Arial" w:hAnsi="Arial" w:cs="Arial"/>
                 <w:color w:val="242729"/>
                 <w:sz w:val="20"/>
                 <w:szCs w:val="20"/>
@@ -953,12 +1132,18 @@
           <w:p>
             <w:pPr>
               <w:rPr>
+                <w:rFonts w:ascii="Arial" w:hAnsi="Arial" w:cs="Arial"/>
                 <w:b/>
+                <w:sz w:val="20"/>
+                <w:szCs w:val="20"/>
               </w:rPr>
             </w:pPr>
             <w:r>
               <w:rPr>
+                <w:rFonts w:ascii="Arial" w:hAnsi="Arial" w:cs="Arial"/>
                 <w:b/>
+                <w:sz w:val="20"/>
+                <w:szCs w:val="20"/>
               </w:rPr>
               <w:t>Deleting Branches</w:t>
             </w:r>
@@ -970,31 +1155,26 @@
                 <w:ilvl w:val="0"/>
                 <w:numId w:val="7"/>
               </w:numPr>
+              <w:rPr>
+                <w:rFonts w:ascii="Arial" w:hAnsi="Arial" w:cs="Arial"/>
+                <w:sz w:val="20"/>
+                <w:szCs w:val="20"/>
+              </w:rPr>
             </w:pPr>
             <w:r>
               <w:rPr>
-                <w:rFonts w:ascii="Consolas" w:hAnsi="Consolas"/>
+                <w:rFonts w:ascii="Arial" w:hAnsi="Arial" w:cs="Arial"/>
                 <w:color w:val="242729"/>
                 <w:sz w:val="20"/>
                 <w:szCs w:val="20"/>
                 <w:shd w:val="clear" w:color="auto" w:fill="EFF0F1"/>
               </w:rPr>
-              <w:t xml:space="preserve">git branch </w:t>
-            </w:r>
-            <w:r>
-              <w:rPr>
-                <w:rFonts w:ascii="Consolas" w:hAnsi="Consolas"/>
-                <w:color w:val="242729"/>
-                <w:sz w:val="20"/>
-                <w:szCs w:val="20"/>
-                <w:shd w:val="clear" w:color="auto" w:fill="EFF0F1"/>
-              </w:rPr>
-              <w:t xml:space="preserve">-d </w:t>
+              <w:t xml:space="preserve">git branch -d </w:t>
             </w:r>
             <w:proofErr w:type="spellStart"/>
             <w:r>
               <w:rPr>
-                <w:rFonts w:ascii="Consolas" w:hAnsi="Consolas"/>
+                <w:rFonts w:ascii="Arial" w:hAnsi="Arial" w:cs="Arial"/>
                 <w:color w:val="242729"/>
                 <w:sz w:val="20"/>
                 <w:szCs w:val="20"/>
@@ -1004,6 +1184,11 @@
             </w:r>
             <w:proofErr w:type="spellEnd"/>
             <w:r>
+              <w:rPr>
+                <w:rFonts w:ascii="Arial" w:hAnsi="Arial" w:cs="Arial"/>
+                <w:sz w:val="20"/>
+                <w:szCs w:val="20"/>
+              </w:rPr>
               <w:t xml:space="preserve">- deletes if there are no merge conflicts. </w:t>
             </w:r>
           </w:p>
@@ -1014,41 +1199,26 @@
                 <w:ilvl w:val="0"/>
                 <w:numId w:val="7"/>
               </w:numPr>
+              <w:rPr>
+                <w:rFonts w:ascii="Arial" w:hAnsi="Arial" w:cs="Arial"/>
+                <w:sz w:val="20"/>
+                <w:szCs w:val="20"/>
+              </w:rPr>
             </w:pPr>
             <w:r>
               <w:rPr>
-                <w:rFonts w:ascii="Consolas" w:hAnsi="Consolas"/>
+                <w:rFonts w:ascii="Arial" w:hAnsi="Arial" w:cs="Arial"/>
                 <w:color w:val="242729"/>
                 <w:sz w:val="20"/>
                 <w:szCs w:val="20"/>
                 <w:shd w:val="clear" w:color="auto" w:fill="EFF0F1"/>
               </w:rPr>
-              <w:t xml:space="preserve">git branch </w:t>
-            </w:r>
-            <w:r>
-              <w:rPr>
-                <w:rFonts w:ascii="Consolas" w:hAnsi="Consolas"/>
-                <w:color w:val="242729"/>
-                <w:sz w:val="20"/>
-                <w:szCs w:val="20"/>
-                <w:shd w:val="clear" w:color="auto" w:fill="EFF0F1"/>
-              </w:rPr>
-              <w:t>-D</w:t>
-            </w:r>
-            <w:r>
-              <w:rPr>
-                <w:rFonts w:ascii="Consolas" w:hAnsi="Consolas"/>
-                <w:color w:val="242729"/>
-                <w:sz w:val="20"/>
-                <w:szCs w:val="20"/>
-                <w:shd w:val="clear" w:color="auto" w:fill="EFF0F1"/>
-              </w:rPr>
-              <w:t xml:space="preserve"> </w:t>
+              <w:t xml:space="preserve">git branch -D </w:t>
             </w:r>
             <w:proofErr w:type="spellStart"/>
             <w:r>
               <w:rPr>
-                <w:rFonts w:ascii="Consolas" w:hAnsi="Consolas"/>
+                <w:rFonts w:ascii="Arial" w:hAnsi="Arial" w:cs="Arial"/>
                 <w:color w:val="242729"/>
                 <w:sz w:val="20"/>
                 <w:szCs w:val="20"/>
@@ -1058,30 +1228,29 @@
             </w:r>
             <w:proofErr w:type="spellEnd"/>
             <w:r>
-              <w:t>-</w:t>
-            </w:r>
-            <w:r>
-              <w:t xml:space="preserve"> forcibly </w:t>
-            </w:r>
-            <w:r>
-              <w:t xml:space="preserve">deletes </w:t>
-            </w:r>
-            <w:r>
-              <w:t>irrespective of merge issues</w:t>
-            </w:r>
-            <w:r>
-              <w:t>.</w:t>
+              <w:rPr>
+                <w:rFonts w:ascii="Arial" w:hAnsi="Arial" w:cs="Arial"/>
+                <w:sz w:val="20"/>
+                <w:szCs w:val="20"/>
+              </w:rPr>
+              <w:t>- forcibly deletes irrespective of merge issues.</w:t>
             </w:r>
           </w:p>
           <w:p>
             <w:pPr>
               <w:rPr>
+                <w:rFonts w:ascii="Arial" w:hAnsi="Arial" w:cs="Arial"/>
                 <w:b/>
+                <w:sz w:val="20"/>
+                <w:szCs w:val="20"/>
               </w:rPr>
             </w:pPr>
             <w:r>
               <w:rPr>
+                <w:rFonts w:ascii="Arial" w:hAnsi="Arial" w:cs="Arial"/>
                 <w:b/>
+                <w:sz w:val="20"/>
+                <w:szCs w:val="20"/>
               </w:rPr>
               <w:t xml:space="preserve">Merging upstream changes into your local repository </w:t>
             </w:r>
@@ -1093,79 +1262,125 @@
                 <w:ilvl w:val="0"/>
                 <w:numId w:val="8"/>
               </w:numPr>
+              <w:rPr>
+                <w:rFonts w:ascii="Arial" w:hAnsi="Arial" w:cs="Arial"/>
+                <w:sz w:val="20"/>
+                <w:szCs w:val="20"/>
+              </w:rPr>
             </w:pPr>
             <w:r>
               <w:rPr>
-                <w:rFonts w:ascii="Consolas" w:hAnsi="Consolas"/>
+                <w:rFonts w:ascii="Arial" w:hAnsi="Arial" w:cs="Arial"/>
                 <w:color w:val="242729"/>
                 <w:sz w:val="20"/>
                 <w:szCs w:val="20"/>
                 <w:shd w:val="clear" w:color="auto" w:fill="EFF0F1"/>
               </w:rPr>
-              <w:t>g</w:t>
+              <w:t xml:space="preserve">git pull &lt;remote&gt;- </w:t>
             </w:r>
             <w:r>
               <w:rPr>
-                <w:rFonts w:ascii="Consolas" w:hAnsi="Consolas"/>
-                <w:color w:val="242729"/>
+                <w:rFonts w:ascii="Arial" w:hAnsi="Arial" w:cs="Arial"/>
                 <w:sz w:val="20"/>
                 <w:szCs w:val="20"/>
-                <w:shd w:val="clear" w:color="auto" w:fill="EFF0F1"/>
               </w:rPr>
-              <w:t xml:space="preserve">it pull &lt;remote&gt;- </w:t>
-            </w:r>
-            <w:r>
               <w:t>does a git fetch and a git merge all in one</w:t>
             </w:r>
             <w:r>
               <w:rPr>
+                <w:rFonts w:ascii="Arial" w:hAnsi="Arial" w:cs="Arial"/>
                 <w:b/>
+                <w:sz w:val="20"/>
+                <w:szCs w:val="20"/>
               </w:rPr>
               <w:t xml:space="preserve">. </w:t>
             </w:r>
             <w:r>
+              <w:rPr>
+                <w:rFonts w:ascii="Arial" w:hAnsi="Arial" w:cs="Arial"/>
+                <w:sz w:val="20"/>
+                <w:szCs w:val="20"/>
+              </w:rPr>
               <w:t xml:space="preserve">Brings the local branch up to date with the remote </w:t>
             </w:r>
             <w:r>
+              <w:rPr>
+                <w:rFonts w:ascii="Arial" w:hAnsi="Arial" w:cs="Arial"/>
+                <w:sz w:val="20"/>
+                <w:szCs w:val="20"/>
+              </w:rPr>
               <w:t>branches/master.</w:t>
             </w:r>
             <w:r>
+              <w:rPr>
+                <w:rFonts w:ascii="Arial" w:hAnsi="Arial" w:cs="Arial"/>
+                <w:sz w:val="20"/>
+                <w:szCs w:val="20"/>
+              </w:rPr>
               <w:t xml:space="preserve"> It automatically merges changes without reviewing them first. May run into conflicts if branches not closely managed. </w:t>
             </w:r>
           </w:p>
           <w:p>
             <w:pPr>
               <w:rPr>
+                <w:rFonts w:ascii="Arial" w:hAnsi="Arial" w:cs="Arial"/>
                 <w:b/>
+                <w:sz w:val="20"/>
+                <w:szCs w:val="20"/>
               </w:rPr>
             </w:pPr>
             <w:r>
               <w:rPr>
+                <w:rFonts w:ascii="Arial" w:hAnsi="Arial" w:cs="Arial"/>
                 <w:b/>
+                <w:sz w:val="20"/>
+                <w:szCs w:val="20"/>
               </w:rPr>
               <w:t>Tutorials:</w:t>
             </w:r>
           </w:p>
           <w:p>
+            <w:pPr>
+              <w:rPr>
+                <w:rFonts w:ascii="Arial" w:hAnsi="Arial" w:cs="Arial"/>
+                <w:sz w:val="20"/>
+                <w:szCs w:val="20"/>
+              </w:rPr>
+            </w:pPr>
             <w:r>
-              <w:t xml:space="preserve">For all aspects of </w:t>
+              <w:rPr>
+                <w:rFonts w:ascii="Arial" w:hAnsi="Arial" w:cs="Arial"/>
+                <w:sz w:val="20"/>
+                <w:szCs w:val="20"/>
+              </w:rPr>
+              <w:t>For all aspects of Git:</w:t>
             </w:r>
-            <w:proofErr w:type="spellStart"/>
-            <w:r>
-              <w:t>Git:</w:t>
-            </w:r>
-            <w:proofErr w:type="spellEnd"/>
           </w:p>
           <w:p>
+            <w:pPr>
+              <w:rPr>
+                <w:rFonts w:ascii="Arial" w:hAnsi="Arial" w:cs="Arial"/>
+                <w:sz w:val="20"/>
+                <w:szCs w:val="20"/>
+              </w:rPr>
+            </w:pPr>
             <w:hyperlink r:id="rId11" w:history="1">
               <w:r>
                 <w:rPr>
                   <w:rStyle w:val="Hyperlink"/>
+                  <w:rFonts w:ascii="Arial" w:hAnsi="Arial" w:cs="Arial"/>
+                  <w:sz w:val="20"/>
+                  <w:szCs w:val="20"/>
                 </w:rPr>
                 <w:t>https://www.atlassian.com/git/tutorials</w:t>
               </w:r>
             </w:hyperlink>
             <w:r>
+              <w:rPr>
+                <w:rFonts w:ascii="Arial" w:hAnsi="Arial" w:cs="Arial"/>
+                <w:sz w:val="20"/>
+                <w:szCs w:val="20"/>
+              </w:rPr>
               <w:t xml:space="preserve"> </w:t>
             </w:r>
           </w:p>
@@ -1189,8 +1404,6 @@
       <w:r>
         <w:t>Process</w:t>
       </w:r>
-      <w:bookmarkStart w:id="0" w:name="_GoBack"/>
-      <w:bookmarkEnd w:id="0"/>
     </w:p>
     <w:p>
       <w:pPr>
@@ -2898,6 +3111,91 @@
         <w:insideV w:val="single" w:sz="4" w:space="0" w:color="auto"/>
       </w:tblBorders>
     </w:tblPr>
+  </w:style>
+  <w:style w:type="paragraph" w:styleId="HTMLPreformatted">
+    <w:name w:val="HTML Preformatted"/>
+    <w:basedOn w:val="Normal"/>
+    <w:link w:val="HTMLPreformattedChar"/>
+    <w:uiPriority w:val="99"/>
+    <w:semiHidden/>
+    <w:unhideWhenUsed/>
+    <w:rsid w:val="007540CD"/>
+    <w:pPr>
+      <w:tabs>
+        <w:tab w:val="left" w:pos="916"/>
+        <w:tab w:val="left" w:pos="1832"/>
+        <w:tab w:val="left" w:pos="2748"/>
+        <w:tab w:val="left" w:pos="3664"/>
+        <w:tab w:val="left" w:pos="4580"/>
+        <w:tab w:val="left" w:pos="5496"/>
+        <w:tab w:val="left" w:pos="6412"/>
+        <w:tab w:val="left" w:pos="7328"/>
+        <w:tab w:val="left" w:pos="8244"/>
+        <w:tab w:val="left" w:pos="9160"/>
+        <w:tab w:val="left" w:pos="10076"/>
+        <w:tab w:val="left" w:pos="10992"/>
+        <w:tab w:val="left" w:pos="11908"/>
+        <w:tab w:val="left" w:pos="12824"/>
+        <w:tab w:val="left" w:pos="13740"/>
+        <w:tab w:val="left" w:pos="14656"/>
+      </w:tabs>
+      <w:spacing w:after="0" w:line="240" w:lineRule="auto"/>
+    </w:pPr>
+    <w:rPr>
+      <w:rFonts w:ascii="Courier New" w:eastAsia="Times New Roman" w:hAnsi="Courier New" w:cs="Courier New"/>
+      <w:sz w:val="20"/>
+      <w:szCs w:val="20"/>
+      <w:lang w:eastAsia="en-IE"/>
+    </w:rPr>
+  </w:style>
+  <w:style w:type="character" w:customStyle="1" w:styleId="HTMLPreformattedChar">
+    <w:name w:val="HTML Preformatted Char"/>
+    <w:basedOn w:val="DefaultParagraphFont"/>
+    <w:link w:val="HTMLPreformatted"/>
+    <w:uiPriority w:val="99"/>
+    <w:semiHidden/>
+    <w:rsid w:val="007540CD"/>
+    <w:rPr>
+      <w:rFonts w:ascii="Courier New" w:eastAsia="Times New Roman" w:hAnsi="Courier New" w:cs="Courier New"/>
+      <w:sz w:val="20"/>
+      <w:szCs w:val="20"/>
+      <w:lang w:eastAsia="en-IE"/>
+    </w:rPr>
+  </w:style>
+  <w:style w:type="character" w:styleId="HTMLCode">
+    <w:name w:val="HTML Code"/>
+    <w:basedOn w:val="DefaultParagraphFont"/>
+    <w:uiPriority w:val="99"/>
+    <w:semiHidden/>
+    <w:unhideWhenUsed/>
+    <w:rsid w:val="007540CD"/>
+    <w:rPr>
+      <w:rFonts w:ascii="Courier New" w:eastAsia="Times New Roman" w:hAnsi="Courier New" w:cs="Courier New"/>
+      <w:sz w:val="20"/>
+      <w:szCs w:val="20"/>
+    </w:rPr>
+  </w:style>
+  <w:style w:type="paragraph" w:styleId="NormalWeb">
+    <w:name w:val="Normal (Web)"/>
+    <w:basedOn w:val="Normal"/>
+    <w:uiPriority w:val="99"/>
+    <w:semiHidden/>
+    <w:unhideWhenUsed/>
+    <w:rsid w:val="007540CD"/>
+    <w:pPr>
+      <w:spacing w:before="100" w:beforeAutospacing="1" w:after="100" w:afterAutospacing="1" w:line="240" w:lineRule="auto"/>
+    </w:pPr>
+    <w:rPr>
+      <w:rFonts w:ascii="Times New Roman" w:eastAsia="Times New Roman" w:hAnsi="Times New Roman" w:cs="Times New Roman"/>
+      <w:sz w:val="24"/>
+      <w:szCs w:val="24"/>
+      <w:lang w:eastAsia="en-IE"/>
+    </w:rPr>
+  </w:style>
+  <w:style w:type="character" w:customStyle="1" w:styleId="apple-converted-space">
+    <w:name w:val="apple-converted-space"/>
+    <w:basedOn w:val="DefaultParagraphFont"/>
+    <w:rsid w:val="007540CD"/>
   </w:style>
 </w:styles>
 </file>

</xml_diff>

<commit_message>
git commit github notes
</commit_message>
<xml_diff>
--- a/Use of GitHub.docx
+++ b/Use of GitHub.docx
@@ -437,20 +437,8 @@
                 <w:szCs w:val="20"/>
                 <w:shd w:val="clear" w:color="auto" w:fill="EFF0F1"/>
               </w:rPr>
-              <w:t xml:space="preserve">git branch -D </w:t>
+              <w:t>git branch -D WorkingTree</w:t>
             </w:r>
-            <w:proofErr w:type="spellStart"/>
-            <w:r>
-              <w:rPr>
-                <w:rFonts w:ascii="Arial" w:hAnsi="Arial" w:cs="Arial"/>
-                <w:color w:val="242729"/>
-                <w:sz w:val="20"/>
-                <w:szCs w:val="20"/>
-                <w:shd w:val="clear" w:color="auto" w:fill="EFF0F1"/>
-              </w:rPr>
-              <w:t>WorkingTree</w:t>
-            </w:r>
-            <w:proofErr w:type="spellEnd"/>
           </w:p>
           <w:p>
             <w:pPr>
@@ -500,29 +488,7 @@
                 <w:szCs w:val="20"/>
                 <w:shd w:val="clear" w:color="auto" w:fill="EFF0F1"/>
               </w:rPr>
-              <w:t xml:space="preserve">git checkout </w:t>
-            </w:r>
-            <w:proofErr w:type="spellStart"/>
-            <w:r>
-              <w:rPr>
-                <w:rFonts w:ascii="Arial" w:hAnsi="Arial" w:cs="Arial"/>
-                <w:color w:val="242729"/>
-                <w:sz w:val="20"/>
-                <w:szCs w:val="20"/>
-                <w:shd w:val="clear" w:color="auto" w:fill="EFF0F1"/>
-              </w:rPr>
-              <w:t>Darragh</w:t>
-            </w:r>
-            <w:proofErr w:type="spellEnd"/>
-            <w:r>
-              <w:rPr>
-                <w:rFonts w:ascii="Arial" w:hAnsi="Arial" w:cs="Arial"/>
-                <w:color w:val="242729"/>
-                <w:sz w:val="20"/>
-                <w:szCs w:val="20"/>
-                <w:shd w:val="clear" w:color="auto" w:fill="EFF0F1"/>
-              </w:rPr>
-              <w:t xml:space="preserve"> </w:t>
+              <w:t xml:space="preserve">git checkout Darragh </w:t>
             </w:r>
           </w:p>
           <w:p>
@@ -697,25 +663,7 @@
                 <w:sz w:val="20"/>
                 <w:szCs w:val="20"/>
               </w:rPr>
-              <w:t xml:space="preserve">  - Ensure all commits are relative to what you are doing. Everyone shouldn’t be writing- version1 commit or initial commit. Instead- “</w:t>
-            </w:r>
-            <w:proofErr w:type="spellStart"/>
-            <w:r>
-              <w:rPr>
-                <w:rFonts w:ascii="Arial" w:hAnsi="Arial" w:cs="Arial"/>
-                <w:sz w:val="20"/>
-                <w:szCs w:val="20"/>
-              </w:rPr>
-              <w:t>Json</w:t>
-            </w:r>
-            <w:proofErr w:type="spellEnd"/>
-            <w:r>
-              <w:rPr>
-                <w:rFonts w:ascii="Arial" w:hAnsi="Arial" w:cs="Arial"/>
-                <w:sz w:val="20"/>
-                <w:szCs w:val="20"/>
-              </w:rPr>
-              <w:t xml:space="preserve"> file parsed into database. Committing database- version 1”.</w:t>
+              <w:t xml:space="preserve">  - Ensure all commits are relative to what you are doing. Everyone shouldn’t be writing- version1 commit or initial commit. Instead- “Json file parsed into database. Committing database- version 1”.</w:t>
             </w:r>
           </w:p>
           <w:p>
@@ -779,7 +727,45 @@
                 <w:sz w:val="20"/>
                 <w:szCs w:val="20"/>
               </w:rPr>
-              <w:t>- Pushes your completed work to the master for merging.</w:t>
+              <w:t xml:space="preserve">- </w:t>
+            </w:r>
+            <w:r>
+              <w:rPr>
+                <w:rFonts w:ascii="Arial" w:hAnsi="Arial" w:cs="Arial"/>
+                <w:sz w:val="20"/>
+                <w:szCs w:val="20"/>
+              </w:rPr>
+              <w:t xml:space="preserve"> or </w:t>
+            </w:r>
+            <w:r>
+              <w:rPr>
+                <w:rFonts w:ascii="Arial" w:hAnsi="Arial" w:cs="Arial"/>
+                <w:color w:val="242729"/>
+                <w:sz w:val="20"/>
+                <w:szCs w:val="20"/>
+                <w:shd w:val="clear" w:color="auto" w:fill="EFF0F1"/>
+              </w:rPr>
+              <w:t xml:space="preserve">git push </w:t>
+            </w:r>
+            <w:r>
+              <w:rPr>
+                <w:rFonts w:ascii="Arial" w:hAnsi="Arial" w:cs="Arial"/>
+                <w:color w:val="242729"/>
+                <w:sz w:val="20"/>
+                <w:szCs w:val="20"/>
+                <w:shd w:val="clear" w:color="auto" w:fill="EFF0F1"/>
+              </w:rPr>
+              <w:t xml:space="preserve"> </w:t>
+            </w:r>
+            <w:bookmarkStart w:id="0" w:name="_GoBack"/>
+            <w:bookmarkEnd w:id="0"/>
+            <w:r>
+              <w:rPr>
+                <w:rFonts w:ascii="Arial" w:hAnsi="Arial" w:cs="Arial"/>
+                <w:sz w:val="20"/>
+                <w:szCs w:val="20"/>
+              </w:rPr>
+              <w:t>Pushes your completed work to the master for merging.</w:t>
             </w:r>
             <w:r>
               <w:rPr>
@@ -835,8 +821,6 @@
               </w:rPr>
               <w:t>master</w:t>
             </w:r>
-            <w:bookmarkStart w:id="0" w:name="_GoBack"/>
-            <w:bookmarkEnd w:id="0"/>
             <w:r>
               <w:rPr>
                 <w:rFonts w:ascii="Arial" w:eastAsia="Times New Roman" w:hAnsi="Arial" w:cs="Arial"/>
@@ -995,20 +979,8 @@
                 <w:szCs w:val="20"/>
                 <w:shd w:val="clear" w:color="auto" w:fill="EFF0F1"/>
               </w:rPr>
-              <w:t xml:space="preserve">git merge </w:t>
+              <w:t>git merge Darragh</w:t>
             </w:r>
-            <w:proofErr w:type="spellStart"/>
-            <w:r>
-              <w:rPr>
-                <w:rFonts w:ascii="Arial" w:hAnsi="Arial" w:cs="Arial"/>
-                <w:color w:val="242729"/>
-                <w:sz w:val="20"/>
-                <w:szCs w:val="20"/>
-                <w:shd w:val="clear" w:color="auto" w:fill="EFF0F1"/>
-              </w:rPr>
-              <w:t>Darragh</w:t>
-            </w:r>
-            <w:proofErr w:type="spellEnd"/>
           </w:p>
         </w:tc>
       </w:tr>
@@ -1114,20 +1086,8 @@
                 <w:szCs w:val="20"/>
                 <w:shd w:val="clear" w:color="auto" w:fill="EFF0F1"/>
               </w:rPr>
-              <w:t xml:space="preserve">git branch </w:t>
+              <w:t>git branch NewBranchName</w:t>
             </w:r>
-            <w:proofErr w:type="spellStart"/>
-            <w:r>
-              <w:rPr>
-                <w:rFonts w:ascii="Arial" w:hAnsi="Arial" w:cs="Arial"/>
-                <w:color w:val="242729"/>
-                <w:sz w:val="20"/>
-                <w:szCs w:val="20"/>
-                <w:shd w:val="clear" w:color="auto" w:fill="EFF0F1"/>
-              </w:rPr>
-              <w:t>NewBranchName</w:t>
-            </w:r>
-            <w:proofErr w:type="spellEnd"/>
           </w:p>
           <w:p>
             <w:pPr>
@@ -1169,20 +1129,8 @@
                 <w:szCs w:val="20"/>
                 <w:shd w:val="clear" w:color="auto" w:fill="EFF0F1"/>
               </w:rPr>
-              <w:t xml:space="preserve">git branch -d </w:t>
+              <w:t>git branch -d NewBranchName</w:t>
             </w:r>
-            <w:proofErr w:type="spellStart"/>
-            <w:r>
-              <w:rPr>
-                <w:rFonts w:ascii="Arial" w:hAnsi="Arial" w:cs="Arial"/>
-                <w:color w:val="242729"/>
-                <w:sz w:val="20"/>
-                <w:szCs w:val="20"/>
-                <w:shd w:val="clear" w:color="auto" w:fill="EFF0F1"/>
-              </w:rPr>
-              <w:t>NewBranchName</w:t>
-            </w:r>
-            <w:proofErr w:type="spellEnd"/>
             <w:r>
               <w:rPr>
                 <w:rFonts w:ascii="Arial" w:hAnsi="Arial" w:cs="Arial"/>
@@ -1213,20 +1161,8 @@
                 <w:szCs w:val="20"/>
                 <w:shd w:val="clear" w:color="auto" w:fill="EFF0F1"/>
               </w:rPr>
-              <w:t xml:space="preserve">git branch -D </w:t>
+              <w:t>git branch -D NewBranchName</w:t>
             </w:r>
-            <w:proofErr w:type="spellStart"/>
-            <w:r>
-              <w:rPr>
-                <w:rFonts w:ascii="Arial" w:hAnsi="Arial" w:cs="Arial"/>
-                <w:color w:val="242729"/>
-                <w:sz w:val="20"/>
-                <w:szCs w:val="20"/>
-                <w:shd w:val="clear" w:color="auto" w:fill="EFF0F1"/>
-              </w:rPr>
-              <w:t>NewBranchName</w:t>
-            </w:r>
-            <w:proofErr w:type="spellEnd"/>
             <w:r>
               <w:rPr>
                 <w:rFonts w:ascii="Arial" w:hAnsi="Arial" w:cs="Arial"/>

</xml_diff>